<commit_message>
Finish the first problem of hw5
</commit_message>
<xml_diff>
--- a/hw5/report.docx
+++ b/hw5/report.docx
@@ -63,19 +63,634 @@
         </w:numPr>
         <w:ind w:leftChars="0"/>
         <w:rPr>
+          <w:rFonts w:ascii="微軟正黑體" w:eastAsia="微軟正黑體" w:hAnsi="微軟正黑體" w:hint="eastAsia"/>
+          <w:b/>
+        </w:rPr>
+      </w:pPr>
+      <w:r>
+        <w:rPr>
+          <w:rFonts w:ascii="微軟正黑體" w:eastAsia="微軟正黑體" w:hAnsi="微軟正黑體" w:hint="eastAsia"/>
+          <w:b/>
+        </w:rPr>
+        <w:t>假設d=2，畫出兩組Normal Distribution的Data Set以符合下述兩種狀況</w:t>
+      </w:r>
+    </w:p>
+    <w:p>
+      <w:pPr>
+        <w:pStyle w:val="ab"/>
+        <w:widowControl/>
+        <w:numPr>
+          <w:ilvl w:val="0"/>
+          <w:numId w:val="7"/>
+        </w:numPr>
+        <w:ind w:leftChars="0"/>
+        <w:rPr>
+          <w:rFonts w:ascii="微軟正黑體" w:eastAsia="微軟正黑體" w:hAnsi="微軟正黑體" w:hint="eastAsia"/>
+          <w:b/>
+        </w:rPr>
+      </w:pPr>
+      <w:r>
+        <w:rPr>
+          <w:rFonts w:ascii="微軟正黑體" w:eastAsia="微軟正黑體" w:hAnsi="微軟正黑體" w:hint="eastAsia"/>
+          <w:b/>
+        </w:rPr>
+        <w:t>做PCA得到的vector，與LDA得到的vector具有相同方向</w:t>
+      </w:r>
+    </w:p>
+    <w:p>
+      <w:pPr>
+        <w:widowControl/>
+        <w:rPr>
+          <w:rFonts w:ascii="微軟正黑體" w:eastAsia="微軟正黑體" w:hAnsi="微軟正黑體" w:hint="eastAsia"/>
+          <w:b/>
+        </w:rPr>
+      </w:pPr>
+      <w:r>
+        <w:rPr>
+          <w:rFonts w:ascii="微軟正黑體" w:eastAsia="微軟正黑體" w:hAnsi="微軟正黑體" w:hint="eastAsia"/>
+          <w:b/>
+          <w:noProof/>
+        </w:rPr>
+        <mc:AlternateContent>
+          <mc:Choice Requires="wps">
+            <w:drawing>
+              <wp:anchor distT="0" distB="0" distL="114300" distR="114300" simplePos="0" relativeHeight="251660288" behindDoc="0" locked="0" layoutInCell="1" allowOverlap="1" wp14:anchorId="4B36516C" wp14:editId="7DDE7DB6">
+                <wp:simplePos x="0" y="0"/>
+                <wp:positionH relativeFrom="column">
+                  <wp:posOffset>912413</wp:posOffset>
+                </wp:positionH>
+                <wp:positionV relativeFrom="paragraph">
+                  <wp:posOffset>781216</wp:posOffset>
+                </wp:positionV>
+                <wp:extent cx="4468632" cy="3458817"/>
+                <wp:effectExtent l="19050" t="19050" r="27305" b="46990"/>
+                <wp:wrapNone/>
+                <wp:docPr id="5" name="直線單箭頭接點 5"/>
+                <wp:cNvGraphicFramePr/>
+                <a:graphic xmlns:a="http://schemas.openxmlformats.org/drawingml/2006/main">
+                  <a:graphicData uri="http://schemas.microsoft.com/office/word/2010/wordprocessingShape">
+                    <wps:wsp>
+                      <wps:cNvCnPr/>
+                      <wps:spPr>
+                        <a:xfrm flipH="1" flipV="1">
+                          <a:off x="0" y="0"/>
+                          <a:ext cx="4468632" cy="3458817"/>
+                        </a:xfrm>
+                        <a:prstGeom prst="straightConnector1">
+                          <a:avLst/>
+                        </a:prstGeom>
+                        <a:ln w="57150">
+                          <a:headEnd type="none" w="med" len="med"/>
+                          <a:tailEnd type="none" w="med" len="med"/>
+                        </a:ln>
+                      </wps:spPr>
+                      <wps:style>
+                        <a:lnRef idx="1">
+                          <a:schemeClr val="accent1"/>
+                        </a:lnRef>
+                        <a:fillRef idx="0">
+                          <a:schemeClr val="accent1"/>
+                        </a:fillRef>
+                        <a:effectRef idx="0">
+                          <a:schemeClr val="accent1"/>
+                        </a:effectRef>
+                        <a:fontRef idx="minor">
+                          <a:schemeClr val="tx1"/>
+                        </a:fontRef>
+                      </wps:style>
+                      <wps:bodyPr/>
+                    </wps:wsp>
+                  </a:graphicData>
+                </a:graphic>
+                <wp14:sizeRelH relativeFrom="margin">
+                  <wp14:pctWidth>0</wp14:pctWidth>
+                </wp14:sizeRelH>
+                <wp14:sizeRelV relativeFrom="margin">
+                  <wp14:pctHeight>0</wp14:pctHeight>
+                </wp14:sizeRelV>
+              </wp:anchor>
+            </w:drawing>
+          </mc:Choice>
+          <mc:Fallback>
+            <w:pict>
+              <v:shapetype id="_x0000_t32" coordsize="21600,21600" o:spt="32" o:oned="t" path="m,l21600,21600e" filled="f">
+                <v:path arrowok="t" fillok="f" o:connecttype="none"/>
+                <o:lock v:ext="edit" shapetype="t"/>
+              </v:shapetype>
+              <v:shape id="直線單箭頭接點 5" o:spid="_x0000_s1026" type="#_x0000_t32" style="position:absolute;margin-left:71.85pt;margin-top:61.5pt;width:351.85pt;height:272.35pt;flip:x y;z-index:251660288;visibility:visible;mso-wrap-style:square;mso-width-percent:0;mso-height-percent:0;mso-wrap-distance-left:9pt;mso-wrap-distance-top:0;mso-wrap-distance-right:9pt;mso-wrap-distance-bottom:0;mso-position-horizontal:absolute;mso-position-horizontal-relative:text;mso-position-vertical:absolute;mso-position-vertical-relative:text;mso-width-percent:0;mso-height-percent:0;mso-width-relative:margin;mso-height-relative:margin" o:gfxdata="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" strokecolor="#4579b8 [3044]" strokeweight="4.5pt"/>
+            </w:pict>
+          </mc:Fallback>
+        </mc:AlternateContent>
+      </w:r>
+      <w:r>
+        <w:rPr>
+          <w:rFonts w:ascii="微軟正黑體" w:eastAsia="微軟正黑體" w:hAnsi="微軟正黑體" w:hint="eastAsia"/>
+          <w:b/>
+          <w:noProof/>
+        </w:rPr>
+        <w:drawing>
+          <wp:inline distT="0" distB="0" distL="0" distR="0" wp14:anchorId="5B89BB62" wp14:editId="4DE679A4">
+            <wp:extent cx="6177915" cy="5017135"/>
+            <wp:effectExtent l="0" t="0" r="0" b="0"/>
+            <wp:docPr id="3" name="圖片 3" descr="C:\Users\SLMT\Desktop\01.png"/>
+            <wp:cNvGraphicFramePr>
+              <a:graphicFrameLocks xmlns:a="http://schemas.openxmlformats.org/drawingml/2006/main" noChangeAspect="1"/>
+            </wp:cNvGraphicFramePr>
+            <a:graphic xmlns:a="http://schemas.openxmlformats.org/drawingml/2006/main">
+              <a:graphicData uri="http://schemas.openxmlformats.org/drawingml/2006/picture">
+                <pic:pic xmlns:pic="http://schemas.openxmlformats.org/drawingml/2006/picture">
+                  <pic:nvPicPr>
+                    <pic:cNvPr id="0" name="Picture 2" descr="C:\Users\SLMT\Desktop\01.png"/>
+                    <pic:cNvPicPr>
+                      <a:picLocks noChangeAspect="1" noChangeArrowheads="1"/>
+                    </pic:cNvPicPr>
+                  </pic:nvPicPr>
+                  <pic:blipFill>
+                    <a:blip r:embed="rId7">
+                      <a:extLst>
+                        <a:ext uri="{28A0092B-C50C-407E-A947-70E740481C1C}">
+                          <a14:useLocalDpi xmlns:a14="http://schemas.microsoft.com/office/drawing/2010/main" val="0"/>
+                        </a:ext>
+                      </a:extLst>
+                    </a:blip>
+                    <a:srcRect/>
+                    <a:stretch>
+                      <a:fillRect/>
+                    </a:stretch>
+                  </pic:blipFill>
+                  <pic:spPr bwMode="auto">
+                    <a:xfrm>
+                      <a:off x="0" y="0"/>
+                      <a:ext cx="6177915" cy="5017135"/>
+                    </a:xfrm>
+                    <a:prstGeom prst="rect">
+                      <a:avLst/>
+                    </a:prstGeom>
+                    <a:noFill/>
+                    <a:ln>
+                      <a:noFill/>
+                    </a:ln>
+                  </pic:spPr>
+                </pic:pic>
+              </a:graphicData>
+            </a:graphic>
+          </wp:inline>
+        </w:drawing>
+      </w:r>
+    </w:p>
+    <w:p>
+      <w:pPr>
+        <w:widowControl/>
+        <w:ind w:firstLine="360"/>
+        <w:rPr>
+          <w:rFonts w:ascii="微軟正黑體" w:eastAsia="微軟正黑體" w:hAnsi="微軟正黑體" w:hint="eastAsia"/>
+        </w:rPr>
+      </w:pPr>
+      <w:r>
+        <w:rPr>
+          <w:rFonts w:ascii="微軟正黑體" w:eastAsia="微軟正黑體" w:hAnsi="微軟正黑體" w:hint="eastAsia"/>
+        </w:rPr>
+        <w:t>PCA會盡可能地</w:t>
+      </w:r>
+      <w:r>
+        <w:rPr>
+          <w:rFonts w:ascii="微軟正黑體" w:eastAsia="微軟正黑體" w:hAnsi="微軟正黑體" w:hint="eastAsia"/>
+        </w:rPr>
+        <w:t>將使資料點投影到新的vector上時能夠區別開來，因此會選擇上圖</w:t>
+      </w:r>
+      <w:proofErr w:type="gramStart"/>
+      <w:r>
+        <w:rPr>
+          <w:rFonts w:ascii="微軟正黑體" w:eastAsia="微軟正黑體" w:hAnsi="微軟正黑體" w:hint="eastAsia"/>
+        </w:rPr>
+        <w:t>軸藍軸</w:t>
+      </w:r>
+      <w:proofErr w:type="gramEnd"/>
+      <w:r>
+        <w:rPr>
+          <w:rFonts w:ascii="微軟正黑體" w:eastAsia="微軟正黑體" w:hAnsi="微軟正黑體" w:hint="eastAsia"/>
+        </w:rPr>
+        <w:t>的方向。LDA則會盡可能地將「不同群」的資料點分開，因此也會趨向</w:t>
+      </w:r>
+      <w:proofErr w:type="gramStart"/>
+      <w:r>
+        <w:rPr>
+          <w:rFonts w:ascii="微軟正黑體" w:eastAsia="微軟正黑體" w:hAnsi="微軟正黑體" w:hint="eastAsia"/>
+        </w:rPr>
+        <w:t>於藍軸</w:t>
+      </w:r>
+      <w:proofErr w:type="gramEnd"/>
+      <w:r>
+        <w:rPr>
+          <w:rFonts w:ascii="微軟正黑體" w:eastAsia="微軟正黑體" w:hAnsi="微軟正黑體" w:hint="eastAsia"/>
+        </w:rPr>
+        <w:t>。</w:t>
+      </w:r>
+      <w:r>
+        <w:rPr>
+          <w:rFonts w:ascii="微軟正黑體" w:eastAsia="微軟正黑體" w:hAnsi="微軟正黑體" w:hint="eastAsia"/>
+        </w:rPr>
+        <w:t>最後</w:t>
+      </w:r>
+      <w:r>
+        <w:rPr>
+          <w:rFonts w:ascii="微軟正黑體" w:eastAsia="微軟正黑體" w:hAnsi="微軟正黑體" w:hint="eastAsia"/>
+        </w:rPr>
+        <w:t>兩種方式都會獲得</w:t>
+      </w:r>
+      <w:proofErr w:type="gramStart"/>
+      <w:r>
+        <w:rPr>
+          <w:rFonts w:ascii="微軟正黑體" w:eastAsia="微軟正黑體" w:hAnsi="微軟正黑體" w:hint="eastAsia"/>
+        </w:rPr>
+        <w:t>藍軸這個</w:t>
+      </w:r>
+      <w:proofErr w:type="gramEnd"/>
+      <w:r>
+        <w:rPr>
+          <w:rFonts w:ascii="微軟正黑體" w:eastAsia="微軟正黑體" w:hAnsi="微軟正黑體" w:hint="eastAsia"/>
+        </w:rPr>
+        <w:t>vector</w:t>
+      </w:r>
+      <w:r>
+        <w:rPr>
+          <w:rFonts w:ascii="微軟正黑體" w:eastAsia="微軟正黑體" w:hAnsi="微軟正黑體" w:hint="eastAsia"/>
+        </w:rPr>
+        <w:t>。</w:t>
+      </w:r>
+    </w:p>
+    <w:p>
+      <w:pPr>
+        <w:widowControl/>
+        <w:rPr>
           <w:rFonts w:ascii="微軟正黑體" w:eastAsia="微軟正黑體" w:hAnsi="微軟正黑體"/>
           <w:b/>
         </w:rPr>
       </w:pPr>
+      <w:r>
+        <w:rPr>
+          <w:rFonts w:ascii="微軟正黑體" w:eastAsia="微軟正黑體" w:hAnsi="微軟正黑體"/>
+          <w:b/>
+        </w:rPr>
+        <w:br w:type="page"/>
+      </w:r>
+    </w:p>
+    <w:p>
+      <w:pPr>
+        <w:pStyle w:val="ab"/>
+        <w:widowControl/>
+        <w:numPr>
+          <w:ilvl w:val="0"/>
+          <w:numId w:val="7"/>
+        </w:numPr>
+        <w:ind w:leftChars="0"/>
+        <w:rPr>
+          <w:rFonts w:ascii="微軟正黑體" w:eastAsia="微軟正黑體" w:hAnsi="微軟正黑體" w:hint="eastAsia"/>
+          <w:b/>
+        </w:rPr>
+      </w:pPr>
+      <w:r>
+        <w:rPr>
+          <w:rFonts w:ascii="微軟正黑體" w:eastAsia="微軟正黑體" w:hAnsi="微軟正黑體" w:hint="eastAsia"/>
+          <w:b/>
+        </w:rPr>
+        <w:lastRenderedPageBreak/>
+        <w:t>做PCA得到的vector，與LDA得到的vector</w:t>
+      </w:r>
+      <w:r>
+        <w:rPr>
+          <w:rFonts w:ascii="微軟正黑體" w:eastAsia="微軟正黑體" w:hAnsi="微軟正黑體" w:hint="eastAsia"/>
+          <w:b/>
+        </w:rPr>
+        <w:t>互相正交</w:t>
+      </w:r>
+    </w:p>
+    <w:p>
+      <w:pPr>
+        <w:widowControl/>
+        <w:rPr>
+          <w:rFonts w:ascii="微軟正黑體" w:eastAsia="微軟正黑體" w:hAnsi="微軟正黑體" w:hint="eastAsia"/>
+          <w:b/>
+        </w:rPr>
+      </w:pPr>
+      <w:r>
+        <w:rPr>
+          <w:rFonts w:ascii="微軟正黑體" w:eastAsia="微軟正黑體" w:hAnsi="微軟正黑體" w:hint="eastAsia"/>
+          <w:b/>
+          <w:noProof/>
+        </w:rPr>
+        <mc:AlternateContent>
+          <mc:Choice Requires="wps">
+            <w:drawing>
+              <wp:anchor distT="0" distB="0" distL="114300" distR="114300" simplePos="0" relativeHeight="251662336" behindDoc="0" locked="0" layoutInCell="1" allowOverlap="1" wp14:anchorId="1FE2717B" wp14:editId="4D282D5C">
+                <wp:simplePos x="0" y="0"/>
+                <wp:positionH relativeFrom="column">
+                  <wp:posOffset>880607</wp:posOffset>
+                </wp:positionH>
+                <wp:positionV relativeFrom="paragraph">
+                  <wp:posOffset>1252330</wp:posOffset>
+                </wp:positionV>
+                <wp:extent cx="4333461" cy="3705308"/>
+                <wp:effectExtent l="19050" t="19050" r="29210" b="47625"/>
+                <wp:wrapNone/>
+                <wp:docPr id="8" name="直線單箭頭接點 8"/>
+                <wp:cNvGraphicFramePr/>
+                <a:graphic xmlns:a="http://schemas.openxmlformats.org/drawingml/2006/main">
+                  <a:graphicData uri="http://schemas.microsoft.com/office/word/2010/wordprocessingShape">
+                    <wps:wsp>
+                      <wps:cNvCnPr/>
+                      <wps:spPr>
+                        <a:xfrm flipH="1" flipV="1">
+                          <a:off x="0" y="0"/>
+                          <a:ext cx="4333461" cy="3705308"/>
+                        </a:xfrm>
+                        <a:prstGeom prst="straightConnector1">
+                          <a:avLst/>
+                        </a:prstGeom>
+                        <a:ln w="57150">
+                          <a:solidFill>
+                            <a:schemeClr val="accent2"/>
+                          </a:solidFill>
+                          <a:headEnd type="none" w="med" len="med"/>
+                          <a:tailEnd type="none" w="med" len="med"/>
+                        </a:ln>
+                      </wps:spPr>
+                      <wps:style>
+                        <a:lnRef idx="1">
+                          <a:schemeClr val="accent1"/>
+                        </a:lnRef>
+                        <a:fillRef idx="0">
+                          <a:schemeClr val="accent1"/>
+                        </a:fillRef>
+                        <a:effectRef idx="0">
+                          <a:schemeClr val="accent1"/>
+                        </a:effectRef>
+                        <a:fontRef idx="minor">
+                          <a:schemeClr val="tx1"/>
+                        </a:fontRef>
+                      </wps:style>
+                      <wps:bodyPr/>
+                    </wps:wsp>
+                  </a:graphicData>
+                </a:graphic>
+                <wp14:sizeRelH relativeFrom="margin">
+                  <wp14:pctWidth>0</wp14:pctWidth>
+                </wp14:sizeRelH>
+                <wp14:sizeRelV relativeFrom="margin">
+                  <wp14:pctHeight>0</wp14:pctHeight>
+                </wp14:sizeRelV>
+              </wp:anchor>
+            </w:drawing>
+          </mc:Choice>
+          <mc:Fallback>
+            <w:pict>
+              <v:shape id="直線單箭頭接點 8" o:spid="_x0000_s1026" type="#_x0000_t32" style="position:absolute;margin-left:69.35pt;margin-top:98.6pt;width:341.2pt;height:291.75pt;flip:x y;z-index:251662336;visibility:visible;mso-wrap-style:square;mso-width-percent:0;mso-height-percent:0;mso-wrap-distance-left:9pt;mso-wrap-distance-top:0;mso-wrap-distance-right:9pt;mso-wrap-distance-bottom:0;mso-position-horizontal:absolute;mso-position-horizontal-relative:text;mso-position-vertical:absolute;mso-position-vertical-relative:text;mso-width-percent:0;mso-height-percent:0;mso-width-relative:margin;mso-height-relative:margin" o:gfxdata="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" strokecolor="#c0504d [3205]" strokeweight="4.5pt"/>
+            </w:pict>
+          </mc:Fallback>
+        </mc:AlternateContent>
+      </w:r>
+      <w:r>
+        <w:rPr>
+          <w:rFonts w:ascii="微軟正黑體" w:eastAsia="微軟正黑體" w:hAnsi="微軟正黑體" w:hint="eastAsia"/>
+          <w:b/>
+          <w:noProof/>
+        </w:rPr>
+        <mc:AlternateContent>
+          <mc:Choice Requires="wps">
+            <w:drawing>
+              <wp:anchor distT="0" distB="0" distL="114300" distR="114300" simplePos="0" relativeHeight="251664384" behindDoc="0" locked="0" layoutInCell="1" allowOverlap="1" wp14:anchorId="37E4684B" wp14:editId="5081D558">
+                <wp:simplePos x="0" y="0"/>
+                <wp:positionH relativeFrom="column">
+                  <wp:posOffset>753386</wp:posOffset>
+                </wp:positionH>
+                <wp:positionV relativeFrom="paragraph">
+                  <wp:posOffset>783203</wp:posOffset>
+                </wp:positionV>
+                <wp:extent cx="4532106" cy="4515844"/>
+                <wp:effectExtent l="19050" t="19050" r="40005" b="37465"/>
+                <wp:wrapNone/>
+                <wp:docPr id="9" name="直線單箭頭接點 9"/>
+                <wp:cNvGraphicFramePr/>
+                <a:graphic xmlns:a="http://schemas.openxmlformats.org/drawingml/2006/main">
+                  <a:graphicData uri="http://schemas.microsoft.com/office/word/2010/wordprocessingShape">
+                    <wps:wsp>
+                      <wps:cNvCnPr/>
+                      <wps:spPr>
+                        <a:xfrm flipV="1">
+                          <a:off x="0" y="0"/>
+                          <a:ext cx="4532106" cy="4515844"/>
+                        </a:xfrm>
+                        <a:prstGeom prst="straightConnector1">
+                          <a:avLst/>
+                        </a:prstGeom>
+                        <a:ln w="57150">
+                          <a:headEnd type="none" w="med" len="med"/>
+                          <a:tailEnd type="none" w="med" len="med"/>
+                        </a:ln>
+                      </wps:spPr>
+                      <wps:style>
+                        <a:lnRef idx="1">
+                          <a:schemeClr val="accent1"/>
+                        </a:lnRef>
+                        <a:fillRef idx="0">
+                          <a:schemeClr val="accent1"/>
+                        </a:fillRef>
+                        <a:effectRef idx="0">
+                          <a:schemeClr val="accent1"/>
+                        </a:effectRef>
+                        <a:fontRef idx="minor">
+                          <a:schemeClr val="tx1"/>
+                        </a:fontRef>
+                      </wps:style>
+                      <wps:bodyPr/>
+                    </wps:wsp>
+                  </a:graphicData>
+                </a:graphic>
+                <wp14:sizeRelH relativeFrom="margin">
+                  <wp14:pctWidth>0</wp14:pctWidth>
+                </wp14:sizeRelH>
+                <wp14:sizeRelV relativeFrom="margin">
+                  <wp14:pctHeight>0</wp14:pctHeight>
+                </wp14:sizeRelV>
+              </wp:anchor>
+            </w:drawing>
+          </mc:Choice>
+          <mc:Fallback>
+            <w:pict>
+              <v:shape id="直線單箭頭接點 9" o:spid="_x0000_s1026" type="#_x0000_t32" style="position:absolute;margin-left:59.3pt;margin-top:61.65pt;width:356.85pt;height:355.6pt;flip:y;z-index:251664384;visibility:visible;mso-wrap-style:square;mso-width-percent:0;mso-height-percent:0;mso-wrap-distance-left:9pt;mso-wrap-distance-top:0;mso-wrap-distance-right:9pt;mso-wrap-distance-bottom:0;mso-position-horizontal:absolute;mso-position-horizontal-relative:text;mso-position-vertical:absolute;mso-position-vertical-relative:text;mso-width-percent:0;mso-height-percent:0;mso-width-relative:margin;mso-height-relative:margin" o:gfxdata="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" strokecolor="#4579b8 [3044]" strokeweight="4.5pt"/>
+            </w:pict>
+          </mc:Fallback>
+        </mc:AlternateContent>
+      </w:r>
+      <w:r>
+        <w:rPr>
+          <w:rFonts w:ascii="微軟正黑體" w:eastAsia="微軟正黑體" w:hAnsi="微軟正黑體"/>
+          <w:b/>
+          <w:noProof/>
+        </w:rPr>
+        <w:drawing>
+          <wp:inline distT="0" distB="0" distL="0" distR="0">
+            <wp:extent cx="6186170" cy="5518150"/>
+            <wp:effectExtent l="0" t="0" r="5080" b="6350"/>
+            <wp:docPr id="4" name="圖片 4" descr="C:\Users\SLMT\Desktop\002.png"/>
+            <wp:cNvGraphicFramePr>
+              <a:graphicFrameLocks xmlns:a="http://schemas.openxmlformats.org/drawingml/2006/main" noChangeAspect="1"/>
+            </wp:cNvGraphicFramePr>
+            <a:graphic xmlns:a="http://schemas.openxmlformats.org/drawingml/2006/main">
+              <a:graphicData uri="http://schemas.openxmlformats.org/drawingml/2006/picture">
+                <pic:pic xmlns:pic="http://schemas.openxmlformats.org/drawingml/2006/picture">
+                  <pic:nvPicPr>
+                    <pic:cNvPr id="0" name="Picture 3" descr="C:\Users\SLMT\Desktop\002.png"/>
+                    <pic:cNvPicPr>
+                      <a:picLocks noChangeAspect="1" noChangeArrowheads="1"/>
+                    </pic:cNvPicPr>
+                  </pic:nvPicPr>
+                  <pic:blipFill>
+                    <a:blip r:embed="rId8">
+                      <a:extLst>
+                        <a:ext uri="{28A0092B-C50C-407E-A947-70E740481C1C}">
+                          <a14:useLocalDpi xmlns:a14="http://schemas.microsoft.com/office/drawing/2010/main" val="0"/>
+                        </a:ext>
+                      </a:extLst>
+                    </a:blip>
+                    <a:srcRect/>
+                    <a:stretch>
+                      <a:fillRect/>
+                    </a:stretch>
+                  </pic:blipFill>
+                  <pic:spPr bwMode="auto">
+                    <a:xfrm>
+                      <a:off x="0" y="0"/>
+                      <a:ext cx="6186170" cy="5518150"/>
+                    </a:xfrm>
+                    <a:prstGeom prst="rect">
+                      <a:avLst/>
+                    </a:prstGeom>
+                    <a:noFill/>
+                    <a:ln>
+                      <a:noFill/>
+                    </a:ln>
+                  </pic:spPr>
+                </pic:pic>
+              </a:graphicData>
+            </a:graphic>
+          </wp:inline>
+        </w:drawing>
+      </w:r>
+    </w:p>
+    <w:p>
+      <w:pPr>
+        <w:widowControl/>
+        <w:rPr>
+          <w:rFonts w:ascii="微軟正黑體" w:eastAsia="微軟正黑體" w:hAnsi="微軟正黑體" w:hint="eastAsia"/>
+        </w:rPr>
+      </w:pPr>
+      <w:r>
+        <w:rPr>
+          <w:rFonts w:ascii="微軟正黑體" w:eastAsia="微軟正黑體" w:hAnsi="微軟正黑體" w:hint="eastAsia"/>
+          <w:b/>
+        </w:rPr>
+        <w:tab/>
+      </w:r>
+      <w:r>
+        <w:rPr>
+          <w:rFonts w:ascii="微軟正黑體" w:eastAsia="微軟正黑體" w:hAnsi="微軟正黑體" w:hint="eastAsia"/>
+        </w:rPr>
+        <w:t>PCA為了盡可能使資料點分開，而這份資料投射到</w:t>
+      </w:r>
       <w:proofErr w:type="gramStart"/>
       <w:r>
         <w:rPr>
           <w:rFonts w:ascii="微軟正黑體" w:eastAsia="微軟正黑體" w:hAnsi="微軟正黑體" w:hint="eastAsia"/>
-          <w:b/>
-        </w:rPr>
-        <w:t>喵</w:t>
+        </w:rPr>
+        <w:t>藍軸後</w:t>
       </w:r>
       <w:proofErr w:type="gramEnd"/>
+      <w:r>
+        <w:rPr>
+          <w:rFonts w:ascii="微軟正黑體" w:eastAsia="微軟正黑體" w:hAnsi="微軟正黑體" w:hint="eastAsia"/>
+        </w:rPr>
+        <w:t>比較容易分別</w:t>
+      </w:r>
+      <w:r>
+        <w:rPr>
+          <w:rFonts w:ascii="微軟正黑體" w:eastAsia="微軟正黑體" w:hAnsi="微軟正黑體" w:hint="eastAsia"/>
+        </w:rPr>
+        <w:t>，因此會</w:t>
+      </w:r>
+      <w:proofErr w:type="gramStart"/>
+      <w:r>
+        <w:rPr>
+          <w:rFonts w:ascii="微軟正黑體" w:eastAsia="微軟正黑體" w:hAnsi="微軟正黑體" w:hint="eastAsia"/>
+        </w:rPr>
+        <w:t>採用藍軸</w:t>
+      </w:r>
+      <w:proofErr w:type="gramEnd"/>
+      <w:r>
+        <w:rPr>
+          <w:rFonts w:ascii="微軟正黑體" w:eastAsia="微軟正黑體" w:hAnsi="微軟正黑體" w:hint="eastAsia"/>
+        </w:rPr>
+        <w:t>。不過LDA為了能夠使不同群資料分開，也就是盡可能地讓藍色與綠色</w:t>
+      </w:r>
+      <w:proofErr w:type="gramStart"/>
+      <w:r>
+        <w:rPr>
+          <w:rFonts w:ascii="微軟正黑體" w:eastAsia="微軟正黑體" w:hAnsi="微軟正黑體" w:hint="eastAsia"/>
+        </w:rPr>
+        <w:t>在新軸上</w:t>
+      </w:r>
+      <w:proofErr w:type="gramEnd"/>
+      <w:r>
+        <w:rPr>
+          <w:rFonts w:ascii="微軟正黑體" w:eastAsia="微軟正黑體" w:hAnsi="微軟正黑體" w:hint="eastAsia"/>
+        </w:rPr>
+        <w:t>也能夠區別，所以會趨向於</w:t>
+      </w:r>
+      <w:proofErr w:type="gramStart"/>
+      <w:r>
+        <w:rPr>
+          <w:rFonts w:ascii="微軟正黑體" w:eastAsia="微軟正黑體" w:hAnsi="微軟正黑體" w:hint="eastAsia"/>
+        </w:rPr>
+        <w:t>使用紅軸</w:t>
+      </w:r>
+      <w:proofErr w:type="gramEnd"/>
+      <w:r>
+        <w:rPr>
+          <w:rFonts w:ascii="微軟正黑體" w:eastAsia="微軟正黑體" w:hAnsi="微軟正黑體" w:hint="eastAsia"/>
+        </w:rPr>
+        <w:t>。</w:t>
+      </w:r>
+    </w:p>
+    <w:p>
+      <w:pPr>
+        <w:widowControl/>
+        <w:rPr>
+          <w:rFonts w:ascii="微軟正黑體" w:eastAsia="微軟正黑體" w:hAnsi="微軟正黑體"/>
+        </w:rPr>
+      </w:pPr>
+      <w:r>
+        <w:rPr>
+          <w:rFonts w:ascii="微軟正黑體" w:eastAsia="微軟正黑體" w:hAnsi="微軟正黑體" w:hint="eastAsia"/>
+        </w:rPr>
+        <w:tab/>
+        <w:t>若將上述資料視為橢圓，PCA會趨向</w:t>
+      </w:r>
+      <w:proofErr w:type="gramStart"/>
+      <w:r>
+        <w:rPr>
+          <w:rFonts w:ascii="微軟正黑體" w:eastAsia="微軟正黑體" w:hAnsi="微軟正黑體" w:hint="eastAsia"/>
+        </w:rPr>
+        <w:t>於取長軸</w:t>
+      </w:r>
+      <w:proofErr w:type="gramEnd"/>
+      <w:r>
+        <w:rPr>
+          <w:rFonts w:ascii="微軟正黑體" w:eastAsia="微軟正黑體" w:hAnsi="微軟正黑體" w:hint="eastAsia"/>
+        </w:rPr>
+        <w:t>。如果資料分群的界線剛好是短軸的話，那就會產生PCA與LDA選的軸正交的狀況。</w:t>
+      </w:r>
+      <w:bookmarkStart w:id="0" w:name="_GoBack"/>
+      <w:bookmarkEnd w:id="0"/>
     </w:p>
     <w:p>
       <w:pPr>
@@ -280,7 +895,7 @@
                     </pic:cNvPicPr>
                   </pic:nvPicPr>
                   <pic:blipFill>
-                    <a:blip r:embed="rId7">
+                    <a:blip r:embed="rId9">
                       <a:extLst>
                         <a:ext uri="{28A0092B-C50C-407E-A947-70E740481C1C}">
                           <a14:useLocalDpi xmlns:a14="http://schemas.microsoft.com/office/drawing/2010/main" val="0"/>
@@ -441,7 +1056,7 @@
                     </pic:cNvPicPr>
                   </pic:nvPicPr>
                   <pic:blipFill>
-                    <a:blip r:embed="rId8">
+                    <a:blip r:embed="rId10">
                       <a:extLst>
                         <a:ext uri="{28A0092B-C50C-407E-A947-70E740481C1C}">
                           <a14:useLocalDpi xmlns:a14="http://schemas.microsoft.com/office/drawing/2010/main" val="0"/>
@@ -5157,7 +5772,7 @@
       <w:pPr>
         <w:widowControl/>
         <w:rPr>
-          <w:rFonts w:ascii="微軟正黑體" w:eastAsia="微軟正黑體" w:hAnsi="微軟正黑體" w:hint="eastAsia"/>
+          <w:rFonts w:ascii="微軟正黑體" w:eastAsia="微軟正黑體" w:hAnsi="微軟正黑體"/>
         </w:rPr>
       </w:pPr>
       <m:oMathPara>
@@ -5413,19 +6028,7 @@
                 <w:rPr>
                   <w:rFonts w:ascii="Cambria Math" w:eastAsia="微軟正黑體" w:hAnsi="Cambria Math"/>
                 </w:rPr>
-                <m:t>i</m:t>
-              </m:r>
-              <m:r>
-                <w:rPr>
-                  <w:rFonts w:ascii="Cambria Math" w:eastAsia="微軟正黑體" w:hAnsi="Cambria Math"/>
-                </w:rPr>
-                <m:t>,t</m:t>
-              </m:r>
-              <m:r>
-                <w:rPr>
-                  <w:rFonts w:ascii="Cambria Math" w:eastAsia="微軟正黑體" w:hAnsi="Cambria Math"/>
-                </w:rPr>
-                <m:t>=1</m:t>
+                <m:t>i,t=1</m:t>
               </m:r>
             </m:sub>
             <m:sup>
@@ -5585,7 +6188,7 @@
       <w:pPr>
         <w:widowControl/>
         <w:rPr>
-          <w:rFonts w:ascii="微軟正黑體" w:eastAsia="微軟正黑體" w:hAnsi="微軟正黑體" w:hint="eastAsia"/>
+          <w:rFonts w:ascii="微軟正黑體" w:eastAsia="微軟正黑體" w:hAnsi="微軟正黑體"/>
         </w:rPr>
       </w:pPr>
       <m:oMathPara>
@@ -5778,7 +6381,7 @@
       <w:pPr>
         <w:widowControl/>
         <w:rPr>
-          <w:rFonts w:ascii="微軟正黑體" w:eastAsia="微軟正黑體" w:hAnsi="微軟正黑體" w:hint="eastAsia"/>
+          <w:rFonts w:ascii="微軟正黑體" w:eastAsia="微軟正黑體" w:hAnsi="微軟正黑體"/>
         </w:rPr>
       </w:pPr>
       <m:oMathPara>
@@ -6002,7 +6605,7 @@
       <w:pPr>
         <w:widowControl/>
         <w:rPr>
-          <w:rFonts w:ascii="微軟正黑體" w:eastAsia="微軟正黑體" w:hAnsi="微軟正黑體" w:hint="eastAsia"/>
+          <w:rFonts w:ascii="微軟正黑體" w:eastAsia="微軟正黑體" w:hAnsi="微軟正黑體"/>
         </w:rPr>
       </w:pPr>
       <m:oMathPara>
@@ -6467,7 +7070,7 @@
       <w:pPr>
         <w:widowControl/>
         <w:rPr>
-          <w:rFonts w:ascii="微軟正黑體" w:eastAsia="微軟正黑體" w:hAnsi="微軟正黑體" w:hint="eastAsia"/>
+          <w:rFonts w:ascii="微軟正黑體" w:eastAsia="微軟正黑體" w:hAnsi="微軟正黑體"/>
         </w:rPr>
       </w:pPr>
       <m:oMathPara>
@@ -6830,7 +7433,7 @@
       <w:pPr>
         <w:widowControl/>
         <w:rPr>
-          <w:rFonts w:ascii="微軟正黑體" w:eastAsia="微軟正黑體" w:hAnsi="微軟正黑體" w:hint="eastAsia"/>
+          <w:rFonts w:ascii="微軟正黑體" w:eastAsia="微軟正黑體" w:hAnsi="微軟正黑體"/>
         </w:rPr>
       </w:pPr>
       <w:r>
@@ -6865,16 +7468,7 @@
           <w:rPr>
             <w:rFonts w:ascii="Cambria Math" w:eastAsia="微軟正黑體" w:hAnsi="Cambria Math"/>
           </w:rPr>
-          <m:t xml:space="preserve">i,t=1~N, </m:t>
-        </m:r>
-        <m:r>
-          <m:rPr>
-            <m:sty m:val="p"/>
-          </m:rPr>
-          <w:rPr>
-            <w:rFonts w:ascii="Cambria Math" w:eastAsia="微軟正黑體" w:hAnsi="Cambria Math"/>
-          </w:rPr>
-          <m:t xml:space="preserve"> </m:t>
+          <m:t xml:space="preserve">i,t=1~N,  </m:t>
         </m:r>
         <m:sSub>
           <m:sSubPr>
@@ -7379,13 +7973,7 @@
                 <w:rPr>
                   <w:rFonts w:ascii="Cambria Math" w:eastAsia="微軟正黑體" w:hAnsi="Cambria Math"/>
                 </w:rPr>
-                <m:t>-</m:t>
-              </m:r>
-              <m:r>
-                <w:rPr>
-                  <w:rFonts w:ascii="Cambria Math" w:eastAsia="微軟正黑體" w:hAnsi="Cambria Math"/>
-                </w:rPr>
-                <m:t>2</m:t>
+                <m:t>-2</m:t>
               </m:r>
               <m:sSub>
                 <m:sSubPr>
@@ -7718,7 +8306,7 @@
       <w:pPr>
         <w:widowControl/>
         <w:rPr>
-          <w:rFonts w:ascii="微軟正黑體" w:eastAsia="微軟正黑體" w:hAnsi="微軟正黑體" w:hint="eastAsia"/>
+          <w:rFonts w:ascii="微軟正黑體" w:eastAsia="微軟正黑體" w:hAnsi="微軟正黑體"/>
         </w:rPr>
       </w:pPr>
       <w:r>
@@ -7766,7 +8354,7 @@
       <w:pPr>
         <w:widowControl/>
         <w:rPr>
-          <w:rFonts w:ascii="微軟正黑體" w:eastAsia="微軟正黑體" w:hAnsi="微軟正黑體" w:hint="eastAsia"/>
+          <w:rFonts w:ascii="微軟正黑體" w:eastAsia="微軟正黑體" w:hAnsi="微軟正黑體"/>
           <w:b/>
         </w:rPr>
       </w:pPr>
@@ -7929,7 +8517,7 @@
       <w:pPr>
         <w:widowControl/>
         <w:rPr>
-          <w:rFonts w:ascii="微軟正黑體" w:eastAsia="微軟正黑體" w:hAnsi="微軟正黑體" w:hint="eastAsia"/>
+          <w:rFonts w:ascii="微軟正黑體" w:eastAsia="微軟正黑體" w:hAnsi="微軟正黑體"/>
         </w:rPr>
       </w:pPr>
       <w:r>
@@ -7994,7 +8582,7 @@
       <w:pPr>
         <w:widowControl/>
         <w:rPr>
-          <w:rFonts w:ascii="微軟正黑體" w:eastAsia="微軟正黑體" w:hAnsi="微軟正黑體" w:hint="eastAsia"/>
+          <w:rFonts w:ascii="微軟正黑體" w:eastAsia="微軟正黑體" w:hAnsi="微軟正黑體"/>
         </w:rPr>
       </w:pPr>
       <m:oMathPara>
@@ -8518,7 +9106,7 @@
       <w:pPr>
         <w:widowControl/>
         <w:rPr>
-          <w:rFonts w:ascii="微軟正黑體" w:eastAsia="微軟正黑體" w:hAnsi="微軟正黑體" w:hint="eastAsia"/>
+          <w:rFonts w:ascii="微軟正黑體" w:eastAsia="微軟正黑體" w:hAnsi="微軟正黑體"/>
         </w:rPr>
       </w:pPr>
       <w:r>
@@ -8578,7 +9166,7 @@
         </w:numPr>
         <w:ind w:leftChars="0"/>
         <w:rPr>
-          <w:rFonts w:ascii="微軟正黑體" w:eastAsia="微軟正黑體" w:hAnsi="微軟正黑體" w:hint="eastAsia"/>
+          <w:rFonts w:ascii="微軟正黑體" w:eastAsia="微軟正黑體" w:hAnsi="微軟正黑體"/>
         </w:rPr>
       </w:pPr>
       <w:proofErr w:type="spellStart"/>
@@ -8612,7 +9200,7 @@
         </w:numPr>
         <w:ind w:leftChars="0"/>
         <w:rPr>
-          <w:rFonts w:ascii="微軟正黑體" w:eastAsia="微軟正黑體" w:hAnsi="微軟正黑體" w:hint="eastAsia"/>
+          <w:rFonts w:ascii="微軟正黑體" w:eastAsia="微軟正黑體" w:hAnsi="微軟正黑體"/>
         </w:rPr>
       </w:pPr>
       <w:proofErr w:type="spellStart"/>
@@ -8658,7 +9246,7 @@
         </w:numPr>
         <w:ind w:leftChars="0"/>
         <w:rPr>
-          <w:rFonts w:ascii="微軟正黑體" w:eastAsia="微軟正黑體" w:hAnsi="微軟正黑體" w:hint="eastAsia"/>
+          <w:rFonts w:ascii="微軟正黑體" w:eastAsia="微軟正黑體" w:hAnsi="微軟正黑體"/>
         </w:rPr>
       </w:pPr>
       <w:proofErr w:type="spellStart"/>
@@ -8686,7 +9274,7 @@
         </w:numPr>
         <w:ind w:leftChars="0"/>
         <w:rPr>
-          <w:rFonts w:ascii="微軟正黑體" w:eastAsia="微軟正黑體" w:hAnsi="微軟正黑體" w:hint="eastAsia"/>
+          <w:rFonts w:ascii="微軟正黑體" w:eastAsia="微軟正黑體" w:hAnsi="微軟正黑體"/>
         </w:rPr>
       </w:pPr>
       <w:proofErr w:type="spellStart"/>
@@ -8720,7 +9308,7 @@
       <w:pPr>
         <w:widowControl/>
         <w:rPr>
-          <w:rFonts w:ascii="微軟正黑體" w:eastAsia="微軟正黑體" w:hAnsi="微軟正黑體" w:hint="eastAsia"/>
+          <w:rFonts w:ascii="微軟正黑體" w:eastAsia="微軟正黑體" w:hAnsi="微軟正黑體"/>
         </w:rPr>
       </w:pPr>
       <w:r>
@@ -8748,7 +9336,7 @@
       <w:pPr>
         <w:widowControl/>
         <w:rPr>
-          <w:rFonts w:ascii="微軟正黑體" w:eastAsia="微軟正黑體" w:hAnsi="微軟正黑體" w:hint="eastAsia"/>
+          <w:rFonts w:ascii="微軟正黑體" w:eastAsia="微軟正黑體" w:hAnsi="微軟正黑體"/>
         </w:rPr>
       </w:pPr>
       <m:oMathPara>
@@ -8810,13 +9398,7 @@
                 <w:rPr>
                   <w:rFonts w:ascii="Cambria Math" w:eastAsia="微軟正黑體" w:hAnsi="Cambria Math"/>
                 </w:rPr>
-                <m:t>i∈G,j∈</m:t>
-              </m:r>
-              <m:r>
-                <w:rPr>
-                  <w:rFonts w:ascii="Cambria Math" w:eastAsia="微軟正黑體" w:hAnsi="Cambria Math"/>
-                </w:rPr>
-                <m:t>G</m:t>
+                <m:t>i∈G,j∈G</m:t>
               </m:r>
             </m:sub>
             <m:sup/>
@@ -9214,13 +9796,7 @@
                 <w:rPr>
                   <w:rFonts w:ascii="Cambria Math" w:eastAsia="微軟正黑體" w:hAnsi="Cambria Math"/>
                 </w:rPr>
-                <m:t>,j∈</m:t>
-              </m:r>
-              <m:r>
-                <w:rPr>
-                  <w:rFonts w:ascii="Cambria Math" w:eastAsia="微軟正黑體" w:hAnsi="Cambria Math"/>
-                </w:rPr>
-                <m:t>G</m:t>
+                <m:t>,j∈G</m:t>
               </m:r>
             </m:sub>
             <m:sup/>
@@ -9605,7 +10181,7 @@
       <w:pPr>
         <w:widowControl/>
         <w:rPr>
-          <w:rFonts w:ascii="微軟正黑體" w:eastAsia="微軟正黑體" w:hAnsi="微軟正黑體" w:hint="eastAsia"/>
+          <w:rFonts w:ascii="微軟正黑體" w:eastAsia="微軟正黑體" w:hAnsi="微軟正黑體"/>
         </w:rPr>
       </w:pPr>
       <w:r>
@@ -9625,7 +10201,7 @@
       <w:pPr>
         <w:widowControl/>
         <w:rPr>
-          <w:rFonts w:ascii="微軟正黑體" w:eastAsia="微軟正黑體" w:hAnsi="微軟正黑體" w:hint="eastAsia"/>
+          <w:rFonts w:ascii="微軟正黑體" w:eastAsia="微軟正黑體" w:hAnsi="微軟正黑體"/>
         </w:rPr>
       </w:pPr>
       <m:oMathPara>
@@ -9958,7 +10534,7 @@
       <w:pPr>
         <w:widowControl/>
         <w:rPr>
-          <w:rFonts w:ascii="微軟正黑體" w:eastAsia="微軟正黑體" w:hAnsi="微軟正黑體" w:hint="eastAsia"/>
+          <w:rFonts w:ascii="微軟正黑體" w:eastAsia="微軟正黑體" w:hAnsi="微軟正黑體"/>
         </w:rPr>
       </w:pPr>
       <m:oMathPara>
@@ -11183,7 +11759,7 @@
       <w:pPr>
         <w:widowControl/>
         <w:rPr>
-          <w:rFonts w:ascii="微軟正黑體" w:eastAsia="微軟正黑體" w:hAnsi="微軟正黑體" w:hint="eastAsia"/>
+          <w:rFonts w:ascii="微軟正黑體" w:eastAsia="微軟正黑體" w:hAnsi="微軟正黑體"/>
         </w:rPr>
       </w:pPr>
       <m:oMathPara>
@@ -11821,7 +12397,7 @@
       <w:pPr>
         <w:widowControl/>
         <w:rPr>
-          <w:rFonts w:ascii="微軟正黑體" w:eastAsia="微軟正黑體" w:hAnsi="微軟正黑體" w:hint="eastAsia"/>
+          <w:rFonts w:ascii="微軟正黑體" w:eastAsia="微軟正黑體" w:hAnsi="微軟正黑體"/>
         </w:rPr>
       </w:pPr>
       <w:r>
@@ -12707,13 +13283,7 @@
                     <w:rPr>
                       <w:rFonts w:ascii="Cambria Math" w:eastAsia="微軟正黑體" w:hAnsi="Cambria Math"/>
                     </w:rPr>
-                    <m:t>+</m:t>
-                  </m:r>
-                  <m:r>
-                    <w:rPr>
-                      <w:rFonts w:ascii="Cambria Math" w:eastAsia="微軟正黑體" w:hAnsi="Cambria Math"/>
-                    </w:rPr>
-                    <m:t>2</m:t>
+                    <m:t>+2</m:t>
                   </m:r>
                   <m:rad>
                     <m:radPr>
@@ -13058,13 +13628,7 @@
                     <w:rPr>
                       <w:rFonts w:ascii="Cambria Math" w:eastAsia="微軟正黑體" w:hAnsi="Cambria Math"/>
                     </w:rPr>
-                    <m:t>+</m:t>
-                  </m:r>
-                  <m:r>
-                    <w:rPr>
-                      <w:rFonts w:ascii="Cambria Math" w:eastAsia="微軟正黑體" w:hAnsi="Cambria Math"/>
-                    </w:rPr>
-                    <m:t>2</m:t>
+                    <m:t>+2</m:t>
                   </m:r>
                   <m:rad>
                     <m:radPr>
@@ -13303,7 +13867,7 @@
       <w:pPr>
         <w:widowControl/>
         <w:rPr>
-          <w:rFonts w:ascii="微軟正黑體" w:eastAsia="微軟正黑體" w:hAnsi="微軟正黑體" w:hint="eastAsia"/>
+          <w:rFonts w:ascii="微軟正黑體" w:eastAsia="微軟正黑體" w:hAnsi="微軟正黑體"/>
         </w:rPr>
       </w:pPr>
       <m:oMathPara>
@@ -13315,13 +13879,7 @@
             <w:rPr>
               <w:rFonts w:ascii="Cambria Math" w:eastAsia="微軟正黑體" w:hAnsi="Cambria Math"/>
             </w:rPr>
-            <m:t>=</m:t>
-          </m:r>
-          <m:r>
-            <w:rPr>
-              <w:rFonts w:ascii="Cambria Math" w:eastAsia="微軟正黑體" w:hAnsi="Cambria Math"/>
-            </w:rPr>
-            <m:t>Cut</m:t>
+            <m:t>=Cut</m:t>
           </m:r>
           <m:d>
             <m:dPr>
@@ -13534,7 +14092,7 @@
       <w:pPr>
         <w:widowControl/>
         <w:rPr>
-          <w:rFonts w:ascii="微軟正黑體" w:eastAsia="微軟正黑體" w:hAnsi="微軟正黑體" w:hint="eastAsia"/>
+          <w:rFonts w:ascii="微軟正黑體" w:eastAsia="微軟正黑體" w:hAnsi="微軟正黑體"/>
         </w:rPr>
       </w:pPr>
       <m:oMathPara>
@@ -14025,7 +14583,7 @@
       <w:pPr>
         <w:widowControl/>
         <w:rPr>
-          <w:rFonts w:ascii="微軟正黑體" w:eastAsia="微軟正黑體" w:hAnsi="微軟正黑體" w:hint="eastAsia"/>
+          <w:rFonts w:ascii="微軟正黑體" w:eastAsia="微軟正黑體" w:hAnsi="微軟正黑體"/>
         </w:rPr>
       </w:pPr>
       <m:oMathPara>
@@ -14200,7 +14758,7 @@
       <w:pPr>
         <w:widowControl/>
         <w:rPr>
-          <w:rFonts w:ascii="微軟正黑體" w:eastAsia="微軟正黑體" w:hAnsi="微軟正黑體" w:hint="eastAsia"/>
+          <w:rFonts w:ascii="微軟正黑體" w:eastAsia="微軟正黑體" w:hAnsi="微軟正黑體"/>
         </w:rPr>
       </w:pPr>
       <m:oMathPara>
@@ -14361,19 +14919,7 @@
             <w:rPr>
               <w:rFonts w:ascii="Cambria Math" w:eastAsia="微軟正黑體" w:hAnsi="Cambria Math"/>
             </w:rPr>
-            <m:t>=</m:t>
-          </m:r>
-          <m:r>
-            <w:rPr>
-              <w:rFonts w:ascii="Cambria Math" w:eastAsia="微軟正黑體" w:hAnsi="Cambria Math"/>
-            </w:rPr>
-            <m:t>2</m:t>
-          </m:r>
-          <m:r>
-            <w:rPr>
-              <w:rFonts w:ascii="Cambria Math" w:eastAsia="微軟正黑體" w:hAnsi="Cambria Math"/>
-            </w:rPr>
-            <m:t>×</m:t>
+            <m:t>=2×</m:t>
           </m:r>
           <m:f>
             <m:fPr>
@@ -14547,7 +15093,7 @@
       <w:pPr>
         <w:widowControl/>
         <w:rPr>
-          <w:rFonts w:ascii="微軟正黑體" w:eastAsia="微軟正黑體" w:hAnsi="微軟正黑體" w:hint="eastAsia"/>
+          <w:rFonts w:ascii="微軟正黑體" w:eastAsia="微軟正黑體" w:hAnsi="微軟正黑體"/>
         </w:rPr>
       </w:pPr>
       <m:oMathPara>
@@ -14559,13 +15105,7 @@
             <w:rPr>
               <w:rFonts w:ascii="Cambria Math" w:eastAsia="微軟正黑體" w:hAnsi="Cambria Math"/>
             </w:rPr>
-            <m:t>=2</m:t>
-          </m:r>
-          <m:r>
-            <w:rPr>
-              <w:rFonts w:ascii="Cambria Math" w:eastAsia="微軟正黑體" w:hAnsi="Cambria Math"/>
-            </w:rPr>
-            <m:t>×</m:t>
+            <m:t>=2×</m:t>
           </m:r>
           <m:f>
             <m:fPr>
@@ -14751,7 +15291,7 @@
       <w:pPr>
         <w:widowControl/>
         <w:rPr>
-          <w:rFonts w:ascii="微軟正黑體" w:eastAsia="微軟正黑體" w:hAnsi="微軟正黑體" w:hint="eastAsia"/>
+          <w:rFonts w:ascii="微軟正黑體" w:eastAsia="微軟正黑體" w:hAnsi="微軟正黑體"/>
         </w:rPr>
       </w:pPr>
       <m:oMathPara>
@@ -14763,13 +15303,7 @@
             <w:rPr>
               <w:rFonts w:ascii="Cambria Math" w:eastAsia="微軟正黑體" w:hAnsi="Cambria Math"/>
             </w:rPr>
-            <m:t>=2</m:t>
-          </m:r>
-          <m:r>
-            <w:rPr>
-              <w:rFonts w:ascii="Cambria Math" w:eastAsia="微軟正黑體" w:hAnsi="Cambria Math"/>
-            </w:rPr>
-            <m:t>RatioCut(G,</m:t>
+            <m:t>=2RatioCut(G,</m:t>
           </m:r>
           <m:acc>
             <m:accPr>
@@ -14802,7 +15336,7 @@
       <w:pPr>
         <w:widowControl/>
         <w:rPr>
-          <w:rFonts w:ascii="微軟正黑體" w:eastAsia="微軟正黑體" w:hAnsi="微軟正黑體" w:hint="eastAsia"/>
+          <w:rFonts w:ascii="微軟正黑體" w:eastAsia="微軟正黑體" w:hAnsi="微軟正黑體"/>
         </w:rPr>
       </w:pPr>
       <w:r>
@@ -14811,8 +15345,6 @@
         </w:rPr>
         <w:t>得證。</w:t>
       </w:r>
-      <w:bookmarkStart w:id="0" w:name="_GoBack"/>
-      <w:bookmarkEnd w:id="0"/>
     </w:p>
     <w:p>
       <w:pPr>
@@ -15231,6 +15763,95 @@
     </w:lvl>
   </w:abstractNum>
   <w:abstractNum w:abstractNumId="4">
+    <w:nsid w:val="4F855EA3"/>
+    <w:multiLevelType w:val="hybridMultilevel"/>
+    <w:tmpl w:val="14E4BB78"/>
+    <w:lvl w:ilvl="0" w:tplc="9AAE90F2">
+      <w:start w:val="1"/>
+      <w:numFmt w:val="lowerLetter"/>
+      <w:lvlText w:val="(%1)"/>
+      <w:lvlJc w:val="left"/>
+      <w:pPr>
+        <w:ind w:left="360" w:hanging="360"/>
+      </w:pPr>
+      <w:rPr>
+        <w:rFonts w:hint="default"/>
+      </w:rPr>
+    </w:lvl>
+    <w:lvl w:ilvl="1" w:tplc="04090019" w:tentative="1">
+      <w:start w:val="1"/>
+      <w:numFmt w:val="ideographTraditional"/>
+      <w:lvlText w:val="%2、"/>
+      <w:lvlJc w:val="left"/>
+      <w:pPr>
+        <w:ind w:left="960" w:hanging="480"/>
+      </w:pPr>
+    </w:lvl>
+    <w:lvl w:ilvl="2" w:tplc="0409001B" w:tentative="1">
+      <w:start w:val="1"/>
+      <w:numFmt w:val="lowerRoman"/>
+      <w:lvlText w:val="%3."/>
+      <w:lvlJc w:val="right"/>
+      <w:pPr>
+        <w:ind w:left="1440" w:hanging="480"/>
+      </w:pPr>
+    </w:lvl>
+    <w:lvl w:ilvl="3" w:tplc="0409000F" w:tentative="1">
+      <w:start w:val="1"/>
+      <w:numFmt w:val="decimal"/>
+      <w:lvlText w:val="%4."/>
+      <w:lvlJc w:val="left"/>
+      <w:pPr>
+        <w:ind w:left="1920" w:hanging="480"/>
+      </w:pPr>
+    </w:lvl>
+    <w:lvl w:ilvl="4" w:tplc="04090019" w:tentative="1">
+      <w:start w:val="1"/>
+      <w:numFmt w:val="ideographTraditional"/>
+      <w:lvlText w:val="%5、"/>
+      <w:lvlJc w:val="left"/>
+      <w:pPr>
+        <w:ind w:left="2400" w:hanging="480"/>
+      </w:pPr>
+    </w:lvl>
+    <w:lvl w:ilvl="5" w:tplc="0409001B" w:tentative="1">
+      <w:start w:val="1"/>
+      <w:numFmt w:val="lowerRoman"/>
+      <w:lvlText w:val="%6."/>
+      <w:lvlJc w:val="right"/>
+      <w:pPr>
+        <w:ind w:left="2880" w:hanging="480"/>
+      </w:pPr>
+    </w:lvl>
+    <w:lvl w:ilvl="6" w:tplc="0409000F" w:tentative="1">
+      <w:start w:val="1"/>
+      <w:numFmt w:val="decimal"/>
+      <w:lvlText w:val="%7."/>
+      <w:lvlJc w:val="left"/>
+      <w:pPr>
+        <w:ind w:left="3360" w:hanging="480"/>
+      </w:pPr>
+    </w:lvl>
+    <w:lvl w:ilvl="7" w:tplc="04090019" w:tentative="1">
+      <w:start w:val="1"/>
+      <w:numFmt w:val="ideographTraditional"/>
+      <w:lvlText w:val="%8、"/>
+      <w:lvlJc w:val="left"/>
+      <w:pPr>
+        <w:ind w:left="3840" w:hanging="480"/>
+      </w:pPr>
+    </w:lvl>
+    <w:lvl w:ilvl="8" w:tplc="0409001B" w:tentative="1">
+      <w:start w:val="1"/>
+      <w:numFmt w:val="lowerRoman"/>
+      <w:lvlText w:val="%9."/>
+      <w:lvlJc w:val="right"/>
+      <w:pPr>
+        <w:ind w:left="4320" w:hanging="480"/>
+      </w:pPr>
+    </w:lvl>
+  </w:abstractNum>
+  <w:abstractNum w:abstractNumId="5">
     <w:nsid w:val="72C360A9"/>
     <w:multiLevelType w:val="hybridMultilevel"/>
     <w:tmpl w:val="D732187A"/>
@@ -15319,7 +15940,7 @@
       </w:pPr>
     </w:lvl>
   </w:abstractNum>
-  <w:abstractNum w:abstractNumId="5">
+  <w:abstractNum w:abstractNumId="6">
     <w:nsid w:val="763B0506"/>
     <w:multiLevelType w:val="hybridMultilevel"/>
     <w:tmpl w:val="8F5E6E36"/>
@@ -15415,16 +16036,19 @@
     <w:abstractNumId w:val="2"/>
   </w:num>
   <w:num w:numId="3">
-    <w:abstractNumId w:val="5"/>
+    <w:abstractNumId w:val="6"/>
   </w:num>
   <w:num w:numId="4">
-    <w:abstractNumId w:val="4"/>
+    <w:abstractNumId w:val="5"/>
   </w:num>
   <w:num w:numId="5">
     <w:abstractNumId w:val="0"/>
   </w:num>
   <w:num w:numId="6">
     <w:abstractNumId w:val="3"/>
+  </w:num>
+  <w:num w:numId="7">
+    <w:abstractNumId w:val="4"/>
   </w:num>
 </w:numbering>
 </file>
@@ -16303,7 +16927,7 @@
 </file>
 
 <file path=customXml/itemProps1.xml><?xml version="1.0" encoding="utf-8"?>
-<ds:datastoreItem xmlns:ds="http://schemas.openxmlformats.org/officeDocument/2006/customXml" ds:itemID="{8F9D77F1-2254-47FE-9E6B-81A2ECB63D45}">
+<ds:datastoreItem xmlns:ds="http://schemas.openxmlformats.org/officeDocument/2006/customXml" ds:itemID="{0EF456A5-671B-4CA2-8B51-D68885D9BB43}">
   <ds:schemaRefs>
     <ds:schemaRef ds:uri="http://schemas.openxmlformats.org/officeDocument/2006/bibliography"/>
   </ds:schemaRefs>

</xml_diff>

<commit_message>
Finish the fourth problem of hw5
</commit_message>
<xml_diff>
--- a/hw5/report.docx
+++ b/hw5/report.docx
@@ -689,8 +689,6 @@
         </w:rPr>
         <w:t>。如果資料分群的界線剛好是短軸的話，那就會產生PCA與LDA選的軸正交的狀況。</w:t>
       </w:r>
-      <w:bookmarkStart w:id="0" w:name="_GoBack"/>
-      <w:bookmarkEnd w:id="0"/>
     </w:p>
     <w:p>
       <w:pPr>
@@ -720,16 +718,40 @@
           <w:b/>
         </w:rPr>
       </w:pPr>
-      <w:proofErr w:type="gramStart"/>
       <w:r>
         <w:rPr>
           <w:rFonts w:ascii="微軟正黑體" w:eastAsia="微軟正黑體" w:hAnsi="微軟正黑體" w:hint="eastAsia"/>
           <w:b/>
         </w:rPr>
         <w:lastRenderedPageBreak/>
-        <w:t>喵</w:t>
-      </w:r>
-      <w:proofErr w:type="gramEnd"/>
+        <w:t>延伸現有的Kernel PCA，使之可以不用center</w:t>
+      </w:r>
+    </w:p>
+    <w:p>
+      <w:pPr>
+        <w:widowControl/>
+        <w:rPr>
+          <w:rFonts w:ascii="微軟正黑體" w:eastAsia="微軟正黑體" w:hAnsi="微軟正黑體" w:hint="eastAsia"/>
+        </w:rPr>
+      </w:pPr>
+      <w:r>
+        <w:rPr>
+          <w:rFonts w:ascii="微軟正黑體" w:eastAsia="微軟正黑體" w:hAnsi="微軟正黑體" w:hint="eastAsia"/>
+        </w:rPr>
+        <w:t>(不會寫</w:t>
+      </w:r>
+      <w:r>
+        <w:rPr>
+          <w:rFonts w:ascii="微軟正黑體" w:eastAsia="微軟正黑體" w:hAnsi="微軟正黑體" w:hint="eastAsia"/>
+        </w:rPr>
+        <w:t>，來不及複習QQ</w:t>
+      </w:r>
+      <w:r>
+        <w:rPr>
+          <w:rFonts w:ascii="微軟正黑體" w:eastAsia="微軟正黑體" w:hAnsi="微軟正黑體" w:hint="eastAsia"/>
+        </w:rPr>
+        <w:t>)</w:t>
+      </w:r>
     </w:p>
     <w:p>
       <w:pPr>
@@ -1112,20 +1134,121 @@
         </w:numPr>
         <w:ind w:leftChars="0"/>
         <w:rPr>
-          <w:rFonts w:ascii="微軟正黑體" w:eastAsia="微軟正黑體" w:hAnsi="微軟正黑體"/>
-          <w:b/>
-        </w:rPr>
-      </w:pPr>
-      <w:proofErr w:type="gramStart"/>
-      <w:r>
-        <w:rPr>
           <w:rFonts w:ascii="微軟正黑體" w:eastAsia="微軟正黑體" w:hAnsi="微軟正黑體" w:hint="eastAsia"/>
           <w:b/>
         </w:rPr>
+      </w:pPr>
+      <w:r>
+        <w:rPr>
+          <w:rFonts w:ascii="微軟正黑體" w:eastAsia="微軟正黑體" w:hAnsi="微軟正黑體" w:hint="eastAsia"/>
+          <w:b/>
+        </w:rPr>
         <w:lastRenderedPageBreak/>
-        <w:t>喵</w:t>
+        <w:t>為什麼在Hierarchical Clustering中，我們可以捨去部分的subtree？</w:t>
+      </w:r>
+    </w:p>
+    <w:p>
+      <w:pPr>
+        <w:widowControl/>
+        <w:ind w:firstLine="360"/>
+        <w:rPr>
+          <w:rFonts w:ascii="微軟正黑體" w:eastAsia="微軟正黑體" w:hAnsi="微軟正黑體"/>
+        </w:rPr>
+      </w:pPr>
+      <w:r>
+        <w:rPr>
+          <w:rFonts w:ascii="微軟正黑體" w:eastAsia="微軟正黑體" w:hAnsi="微軟正黑體" w:hint="eastAsia"/>
+        </w:rPr>
+        <w:t>在Hierarchical Clustering中，</w:t>
+      </w:r>
+      <w:r>
+        <w:rPr>
+          <w:rFonts w:ascii="微軟正黑體" w:eastAsia="微軟正黑體" w:hAnsi="微軟正黑體" w:hint="eastAsia"/>
+        </w:rPr>
+        <w:t>當我們選擇了一個</w:t>
+      </w:r>
+      <w:r>
+        <w:rPr>
+          <w:rFonts w:ascii="微軟正黑體" w:eastAsia="微軟正黑體" w:hAnsi="微軟正黑體" w:hint="eastAsia"/>
+        </w:rPr>
+        <w:t>d</w:t>
+      </w:r>
+      <w:r>
+        <w:rPr>
+          <w:rFonts w:ascii="微軟正黑體" w:eastAsia="微軟正黑體" w:hAnsi="微軟正黑體" w:hint="eastAsia"/>
+        </w:rPr>
+        <w:t>istance</w:t>
+      </w:r>
+      <w:r>
+        <w:rPr>
+          <w:rFonts w:ascii="微軟正黑體" w:eastAsia="微軟正黑體" w:hAnsi="微軟正黑體" w:hint="eastAsia"/>
+        </w:rPr>
+        <w:t>，</w:t>
+      </w:r>
+      <w:r>
+        <w:rPr>
+          <w:rFonts w:ascii="微軟正黑體" w:eastAsia="微軟正黑體" w:hAnsi="微軟正黑體" w:hint="eastAsia"/>
+        </w:rPr>
+        <w:t>h</w:t>
+      </w:r>
+      <w:r>
+        <w:rPr>
+          <w:rFonts w:ascii="微軟正黑體" w:eastAsia="微軟正黑體" w:hAnsi="微軟正黑體" w:hint="eastAsia"/>
+        </w:rPr>
+        <w:t>作為斷點，</w:t>
+      </w:r>
+      <w:r>
+        <w:rPr>
+          <w:rFonts w:ascii="微軟正黑體" w:eastAsia="微軟正黑體" w:hAnsi="微軟正黑體" w:hint="eastAsia"/>
+        </w:rPr>
+        <w:t>切出了數個clusters之後。</w:t>
+      </w:r>
+      <w:r>
+        <w:rPr>
+          <w:rFonts w:ascii="微軟正黑體" w:eastAsia="微軟正黑體" w:hAnsi="微軟正黑體" w:hint="eastAsia"/>
+        </w:rPr>
+        <w:t>那些數量極少的cluster</w:t>
+      </w:r>
+      <w:r>
+        <w:rPr>
+          <w:rFonts w:ascii="微軟正黑體" w:eastAsia="微軟正黑體" w:hAnsi="微軟正黑體" w:hint="eastAsia"/>
+        </w:rPr>
+        <w:t>s</w:t>
+      </w:r>
+      <w:r>
+        <w:rPr>
+          <w:rFonts w:ascii="微軟正黑體" w:eastAsia="微軟正黑體" w:hAnsi="微軟正黑體" w:hint="eastAsia"/>
+        </w:rPr>
+        <w:t>，</w:t>
+      </w:r>
+      <w:r>
+        <w:rPr>
+          <w:rFonts w:ascii="微軟正黑體" w:eastAsia="微軟正黑體" w:hAnsi="微軟正黑體" w:hint="eastAsia"/>
+        </w:rPr>
+        <w:t>之所以沒有被</w:t>
+      </w:r>
+      <w:proofErr w:type="gramStart"/>
+      <w:r>
+        <w:rPr>
+          <w:rFonts w:ascii="微軟正黑體" w:eastAsia="微軟正黑體" w:hAnsi="微軟正黑體" w:hint="eastAsia"/>
+        </w:rPr>
+        <w:t>併</w:t>
       </w:r>
       <w:proofErr w:type="gramEnd"/>
+      <w:r>
+        <w:rPr>
+          <w:rFonts w:ascii="微軟正黑體" w:eastAsia="微軟正黑體" w:hAnsi="微軟正黑體" w:hint="eastAsia"/>
+        </w:rPr>
+        <w:t>進其他clusters中，是因為他們距離那幾個clusters都有至少h以上的距離。</w:t>
+      </w:r>
+      <w:r>
+        <w:rPr>
+          <w:rFonts w:ascii="微軟正黑體" w:eastAsia="微軟正黑體" w:hAnsi="微軟正黑體" w:hint="eastAsia"/>
+        </w:rPr>
+        <w:t>因此就算我們把這些數量極少的clusters都去除掉，也不會影響其他clusters的結果，因為他們的距離都太遠，不足以影響到較大的clusters。</w:t>
+      </w:r>
+      <w:bookmarkStart w:id="0" w:name="_GoBack"/>
+      <w:bookmarkEnd w:id="0"/>
     </w:p>
     <w:p>
       <w:pPr>
@@ -15339,51 +15462,20 @@
           <w:rFonts w:ascii="微軟正黑體" w:eastAsia="微軟正黑體" w:hAnsi="微軟正黑體"/>
         </w:rPr>
       </w:pPr>
+      <w:proofErr w:type="gramStart"/>
       <w:r>
         <w:rPr>
           <w:rFonts w:ascii="微軟正黑體" w:eastAsia="微軟正黑體" w:hAnsi="微軟正黑體" w:hint="eastAsia"/>
         </w:rPr>
-        <w:t>得證。</w:t>
-      </w:r>
-    </w:p>
-    <w:p>
-      <w:pPr>
-        <w:widowControl/>
-        <w:rPr>
-          <w:rFonts w:ascii="微軟正黑體" w:eastAsia="微軟正黑體" w:hAnsi="微軟正黑體"/>
-        </w:rPr>
-      </w:pPr>
-      <w:r>
-        <w:rPr>
-          <w:rFonts w:ascii="微軟正黑體" w:eastAsia="微軟正黑體" w:hAnsi="微軟正黑體"/>
-        </w:rPr>
-        <w:br w:type="page"/>
-      </w:r>
-    </w:p>
-    <w:p>
-      <w:pPr>
-        <w:pStyle w:val="ab"/>
-        <w:widowControl/>
-        <w:numPr>
-          <w:ilvl w:val="0"/>
-          <w:numId w:val="2"/>
-        </w:numPr>
-        <w:ind w:leftChars="0"/>
-        <w:rPr>
-          <w:rFonts w:ascii="微軟正黑體" w:eastAsia="微軟正黑體" w:hAnsi="微軟正黑體"/>
-          <w:b/>
-        </w:rPr>
-      </w:pPr>
-      <w:proofErr w:type="gramStart"/>
+        <w:t>得證</w:t>
+      </w:r>
+      <w:proofErr w:type="gramEnd"/>
       <w:r>
         <w:rPr>
           <w:rFonts w:ascii="微軟正黑體" w:eastAsia="微軟正黑體" w:hAnsi="微軟正黑體" w:hint="eastAsia"/>
-          <w:b/>
-        </w:rPr>
-        <w:lastRenderedPageBreak/>
-        <w:t>喵</w:t>
-      </w:r>
-      <w:proofErr w:type="gramEnd"/>
+        </w:rPr>
+        <w:t>。</w:t>
+      </w:r>
     </w:p>
     <w:p>
       <w:pPr>
@@ -16927,7 +17019,7 @@
 </file>
 
 <file path=customXml/itemProps1.xml><?xml version="1.0" encoding="utf-8"?>
-<ds:datastoreItem xmlns:ds="http://schemas.openxmlformats.org/officeDocument/2006/customXml" ds:itemID="{0EF456A5-671B-4CA2-8B51-D68885D9BB43}">
+<ds:datastoreItem xmlns:ds="http://schemas.openxmlformats.org/officeDocument/2006/customXml" ds:itemID="{009029A1-57D7-4AD7-80D6-2AE907B69CF8}">
   <ds:schemaRefs>
     <ds:schemaRef ds:uri="http://schemas.openxmlformats.org/officeDocument/2006/bibliography"/>
   </ds:schemaRefs>

</xml_diff>